<commit_message>
Updated known list of ADDER bugs for ADDER v.1.0.1
</commit_message>
<xml_diff>
--- a/List of known ADDER bugs.docx
+++ b/List of known ADDER bugs.docx
@@ -1,6 +1,6 @@
 
 <file path=word/document.xml><?xml version="1.0" encoding="utf-8"?>
-<w:document xmlns:wpc="http://schemas.microsoft.com/office/word/2010/wordprocessingCanvas" xmlns:cx="http://schemas.microsoft.com/office/drawing/2014/chartex" xmlns:cx1="http://schemas.microsoft.com/office/drawing/2015/9/8/chartex" xmlns:cx2="http://schemas.microsoft.com/office/drawing/2015/10/21/chartex" xmlns:cx3="http://schemas.microsoft.com/office/drawing/2016/5/9/chartex" xmlns:cx4="http://schemas.microsoft.com/office/drawing/2016/5/10/chartex" xmlns:cx5="http://schemas.microsoft.com/office/drawing/2016/5/11/chartex" xmlns:cx6="http://schemas.microsoft.com/office/drawing/2016/5/12/chartex" xmlns:cx7="http://schemas.microsoft.com/office/drawing/2016/5/13/chartex" xmlns:cx8="http://schemas.microsoft.com/office/drawing/2016/5/14/chartex" xmlns:mc="http://schemas.openxmlformats.org/markup-compatibility/2006" xmlns:aink="http://schemas.microsoft.com/office/drawing/2016/ink" xmlns:am3d="http://schemas.microsoft.com/office/drawing/2017/model3d" xmlns:o="urn:schemas-microsoft-com:office:office" xmlns:oel="http://schemas.microsoft.com/office/2019/extlst" xmlns:r="http://schemas.openxmlformats.org/officeDocument/2006/relationships" xmlns:m="http://schemas.openxmlformats.org/officeDocument/2006/math" xmlns:v="urn:schemas-microsoft-com:vml" xmlns:wp14="http://schemas.microsoft.com/office/word/2010/wordprocessingDrawing" xmlns:wp="http://schemas.openxmlformats.org/drawingml/2006/wordprocessingDrawing" xmlns:w10="urn:schemas-microsoft-com:office:word" xmlns:w="http://schemas.openxmlformats.org/wordprocessingml/2006/main" xmlns:w14="http://schemas.microsoft.com/office/word/2010/wordml" xmlns:w15="http://schemas.microsoft.com/office/word/2012/wordml" xmlns:w16cex="http://schemas.microsoft.com/office/word/2018/wordml/cex" xmlns:w16cid="http://schemas.microsoft.com/office/word/2016/wordml/cid" xmlns:w16="http://schemas.microsoft.com/office/word/2018/wordml" xmlns:w16sdtdh="http://schemas.microsoft.com/office/word/2020/wordml/sdtdatahash" xmlns:w16se="http://schemas.microsoft.com/office/word/2015/wordml/symex" xmlns:wpg="http://schemas.microsoft.com/office/word/2010/wordprocessingGroup" xmlns:wpi="http://schemas.microsoft.com/office/word/2010/wordprocessingInk" xmlns:wne="http://schemas.microsoft.com/office/word/2006/wordml" xmlns:wps="http://schemas.microsoft.com/office/word/2010/wordprocessingShape" mc:Ignorable="w14 w15 w16se w16cid w16 w16cex w16sdtdh wp14">
+<w:document xmlns:wpc="http://schemas.microsoft.com/office/word/2010/wordprocessingCanvas" xmlns:cx="http://schemas.microsoft.com/office/drawing/2014/chartex" xmlns:cx1="http://schemas.microsoft.com/office/drawing/2015/9/8/chartex" xmlns:cx2="http://schemas.microsoft.com/office/drawing/2015/10/21/chartex" xmlns:cx3="http://schemas.microsoft.com/office/drawing/2016/5/9/chartex" xmlns:cx4="http://schemas.microsoft.com/office/drawing/2016/5/10/chartex" xmlns:cx5="http://schemas.microsoft.com/office/drawing/2016/5/11/chartex" xmlns:cx6="http://schemas.microsoft.com/office/drawing/2016/5/12/chartex" xmlns:cx7="http://schemas.microsoft.com/office/drawing/2016/5/13/chartex" xmlns:cx8="http://schemas.microsoft.com/office/drawing/2016/5/14/chartex" xmlns:mc="http://schemas.openxmlformats.org/markup-compatibility/2006" xmlns:aink="http://schemas.microsoft.com/office/drawing/2016/ink" xmlns:am3d="http://schemas.microsoft.com/office/drawing/2017/model3d" xmlns:o="urn:schemas-microsoft-com:office:office" xmlns:oel="http://schemas.microsoft.com/office/2019/extlst" xmlns:r="http://schemas.openxmlformats.org/officeDocument/2006/relationships" xmlns:m="http://schemas.openxmlformats.org/officeDocument/2006/math" xmlns:v="urn:schemas-microsoft-com:vml" xmlns:wp14="http://schemas.microsoft.com/office/word/2010/wordprocessingDrawing" xmlns:wp="http://schemas.openxmlformats.org/drawingml/2006/wordprocessingDrawing" xmlns:w10="urn:schemas-microsoft-com:office:word" xmlns:w="http://schemas.openxmlformats.org/wordprocessingml/2006/main" xmlns:w14="http://schemas.microsoft.com/office/word/2010/wordml" xmlns:w15="http://schemas.microsoft.com/office/word/2012/wordml" xmlns:w16cex="http://schemas.microsoft.com/office/word/2018/wordml/cex" xmlns:w16cid="http://schemas.microsoft.com/office/word/2016/wordml/cid" xmlns:w16="http://schemas.microsoft.com/office/word/2018/wordml" xmlns:w16du="http://schemas.microsoft.com/office/word/2023/wordml/word16du" xmlns:w16sdtdh="http://schemas.microsoft.com/office/word/2020/wordml/sdtdatahash" xmlns:w16se="http://schemas.microsoft.com/office/word/2015/wordml/symex" xmlns:wpg="http://schemas.microsoft.com/office/word/2010/wordprocessingGroup" xmlns:wpi="http://schemas.microsoft.com/office/word/2010/wordprocessingInk" xmlns:wne="http://schemas.microsoft.com/office/word/2006/wordml" xmlns:wps="http://schemas.microsoft.com/office/word/2010/wordprocessingShape" mc:Ignorable="w14 w15 w16se w16cid w16 w16cex w16sdtdh w16du wp14">
   <w:body>
     <w:p>
       <w:pPr>
@@ -33,7 +33,24 @@
         <w:jc w:val="both"/>
       </w:pPr>
       <w:r>
-        <w:t xml:space="preserve">The following list is intended to document known bugs and design defects identified by the ADDER users and developers and currently being addressed as part of the next software release (ADDER v. 1.1.0). The users should be aware of these software issues before using the software </w:t>
+        <w:t xml:space="preserve">The following list is intended to document known bugs and design defects identified by the ADDER users and developers and currently being addressed as part of the </w:t>
+      </w:r>
+      <w:r>
+        <w:rPr>
+          <w:b/>
+          <w:bCs/>
+        </w:rPr>
+        <w:t>next software release (ADDER v. 1.1.0)</w:t>
+      </w:r>
+      <w:r>
+        <w:rPr>
+          <w:b/>
+          <w:bCs/>
+        </w:rPr>
+        <w:t>, planned for end of August 2024 at the time of compiling this list</w:t>
+      </w:r>
+      <w:r>
+        <w:t xml:space="preserve">. The users should be aware of these software issues before using the software </w:t>
       </w:r>
       <w:proofErr w:type="gramStart"/>
       <w:r>
@@ -62,11 +79,14 @@
       <w:r>
         <w:t>.</w:t>
       </w:r>
-    </w:p>
-    <w:p>
-      <w:pPr>
-        <w:jc w:val="both"/>
-      </w:pPr>
+      <w:r>
+        <w:t xml:space="preserve"> Please email us to be added to the list of known ADDER users, so that we can notify of newly found bugs as soon as they are discovered.</w:t>
+      </w:r>
+    </w:p>
+    <w:p>
+      <w:r>
+        <w:br w:type="page"/>
+      </w:r>
     </w:p>
     <w:p>
       <w:pPr>
@@ -77,6 +97,7 @@
         </w:numPr>
       </w:pPr>
       <w:r>
+        <w:lastRenderedPageBreak/>
         <w:t xml:space="preserve">Wrong position used for a </w:t>
       </w:r>
       <w:proofErr w:type="spellStart"/>
@@ -456,66 +477,59 @@
       </w:r>
       <w:proofErr w:type="gramEnd"/>
       <w:r>
-        <w:t xml:space="preserve">[transform]]] operation is performed during the calculation. If the universe is then moved to another location via </w:t>
+        <w:t xml:space="preserve">[transform]]] operation is performed during the calculation. If the universe is then moved to another location via a [[[shuffle]]] operation, the transformation stays with the cell and is not applied to the new location. Consequently, the universe that is shuffled to replace the first one now features the transformation that was applied to the first universe. </w:t>
+      </w:r>
+      <w:r>
+        <w:lastRenderedPageBreak/>
+        <w:t>This behavior may be counterintuitive to users, for example, when universes are associated with fuel elements that are flipped and/or rotated as part of the fuel management strategy. When elements are flipped and rotated and then a new element replaces them in the same core location (e.g., when the fuel is moved into storage), the latter may result in unintended flips or rotations. In complex fuel management strategies, this may result in a core loading that is significantly different than what the user intended.</w:t>
+      </w:r>
+    </w:p>
+    <w:p>
+      <w:pPr>
+        <w:jc w:val="both"/>
+      </w:pPr>
+      <w:r>
+        <w:rPr>
+          <w:b/>
+          <w:bCs/>
+        </w:rPr>
+        <w:t>How to avoid the issue pending corrective action:</w:t>
+      </w:r>
+      <w:r>
+        <w:t xml:space="preserve"> </w:t>
+      </w:r>
+      <w:r>
+        <w:t xml:space="preserve">Pending implementation of corrective action, users need to be very deliberate with the management of components identified by universes and may need to adjust their input files to ensure that the universe transformations are being applied as intended. </w:t>
       </w:r>
       <w:proofErr w:type="gramStart"/>
       <w:r>
-        <w:t>a [[</w:t>
+        <w:t>In particular, users</w:t>
       </w:r>
       <w:proofErr w:type="gramEnd"/>
       <w:r>
-        <w:t>[shuffle]]] operation, the transformation stays with the cell and is not applied to the new location. Consequently, the universe that is shuffled to replace the first one now features the transformation that was applied to the first universe. This behavior may be counterintuitive to users, for example, when universes are associated with fuel elements that are flipped and/or rotated as part of the fuel management strategy. When elements are flipped and rotated and then a new element replaces them in the same core location (e.g., when the fuel is moved into storage), the latter may result in unintended flips or rotations. In complex fuel management strategies, this may result in a core loading that is significantly different than what the user intended.</w:t>
+        <w:t xml:space="preserve"> performing [[[transform]]] operations on universes should make sure that the universes are transformed back to their unperturbed state (i.e., from the base MCNP input file provided for the run) if they require the new universes taking their place to start in their original configuration. For example, if a fuel element, identified by a universe, is flipped and rotated when in a certain core location, it should be flipped and rotated back before moving it out of that core location. If not, the transformed universe will be </w:t>
+      </w:r>
+      <w:proofErr w:type="gramStart"/>
+      <w:r>
+        <w:t>reverted back</w:t>
+      </w:r>
+      <w:proofErr w:type="gramEnd"/>
+      <w:r>
+        <w:t xml:space="preserve"> to its original orientation when in its new location, while the second universe that replaces the first will inherit its modified orientation. Users are encouraged to double check all the MCNP transformation cards resulting from combinations </w:t>
+      </w:r>
+      <w:proofErr w:type="gramStart"/>
+      <w:r>
+        <w:t>of [[</w:t>
+      </w:r>
+      <w:proofErr w:type="gramEnd"/>
+      <w:r>
+        <w:t>[transform]]] and [[[shuffle]]] operations.</w:t>
       </w:r>
     </w:p>
     <w:p>
       <w:pPr>
         <w:jc w:val="both"/>
       </w:pPr>
-      <w:r>
-        <w:rPr>
-          <w:b/>
-          <w:bCs/>
-        </w:rPr>
-        <w:t>How to avoid the issue pending corrective action:</w:t>
-      </w:r>
-      <w:r>
-        <w:t xml:space="preserve"> </w:t>
-      </w:r>
-      <w:r>
-        <w:t xml:space="preserve">Pending implementation of corrective action, users need to be very deliberate with the management of components identified by universes and may need to adjust their input files to ensure that the universe transformations are being applied as intended. </w:t>
-      </w:r>
-      <w:proofErr w:type="gramStart"/>
-      <w:r>
-        <w:t>In particular, users</w:t>
-      </w:r>
-      <w:proofErr w:type="gramEnd"/>
-      <w:r>
-        <w:t xml:space="preserve"> performing [[[transform]]] operations on universes should make sure that the universes are transformed back to their unperturbed state (i.e., from the base MCNP input file provided for the run) if they require the new universes taking their place to start in their original configuration. For example, if a fuel element, identified by a universe, is </w:t>
-      </w:r>
-      <w:proofErr w:type="gramStart"/>
-      <w:r>
-        <w:t>flipped</w:t>
-      </w:r>
-      <w:proofErr w:type="gramEnd"/>
-      <w:r>
-        <w:t xml:space="preserve"> and rotated when in a certain core location, it should be flipped and rotated back before moving it out of that core location. If not, the transformed universe will be </w:t>
-      </w:r>
-      <w:proofErr w:type="gramStart"/>
-      <w:r>
-        <w:t>reverted back</w:t>
-      </w:r>
-      <w:proofErr w:type="gramEnd"/>
-      <w:r>
-        <w:t xml:space="preserve"> to its original orientation when in its new location, while the second universe that replaces the first will inherit its modified orientation. Users are encouraged to double check all the MCNP transformation cards resulting from combinations </w:t>
-      </w:r>
-      <w:proofErr w:type="gramStart"/>
-      <w:r>
-        <w:t>of [[</w:t>
-      </w:r>
-      <w:proofErr w:type="gramEnd"/>
-      <w:r>
-        <w:t>[transform]]] and [[[shuffle]]] operations.</w:t>
-      </w:r>
     </w:p>
     <w:p>
       <w:pPr>
@@ -530,14 +544,9 @@
       </w:r>
       <w:proofErr w:type="spellStart"/>
       <w:r>
-        <w:t>k_</w:t>
-      </w:r>
-      <w:proofErr w:type="gramStart"/>
-      <w:r>
-        <w:t>eff</w:t>
+        <w:t>k_eff</w:t>
       </w:r>
       <w:proofErr w:type="spellEnd"/>
-      <w:proofErr w:type="gramEnd"/>
       <w:r>
         <w:t xml:space="preserve"> uncertainties in the HDF5 results file.</w:t>
       </w:r>
@@ -567,7 +576,6 @@
           <w:b/>
           <w:bCs/>
         </w:rPr>
-        <w:lastRenderedPageBreak/>
         <w:t>Description:</w:t>
       </w:r>
       <w:r>
@@ -575,14 +583,9 @@
       </w:r>
       <w:proofErr w:type="spellStart"/>
       <w:r>
-        <w:t>k_</w:t>
-      </w:r>
-      <w:proofErr w:type="gramStart"/>
-      <w:r>
-        <w:t>eff</w:t>
+        <w:t>k_eff</w:t>
       </w:r>
       <w:proofErr w:type="spellEnd"/>
-      <w:proofErr w:type="gramEnd"/>
       <w:r>
         <w:t xml:space="preserve"> in the output HDF5 file, ADDER lists the </w:t>
       </w:r>
@@ -608,14 +611,9 @@
       </w:r>
       <w:proofErr w:type="spellStart"/>
       <w:r>
-        <w:t>k_</w:t>
-      </w:r>
-      <w:proofErr w:type="gramStart"/>
-      <w:r>
-        <w:t>eff</w:t>
+        <w:t>k_eff</w:t>
       </w:r>
       <w:proofErr w:type="spellEnd"/>
-      <w:proofErr w:type="gramEnd"/>
       <w:r>
         <w:t xml:space="preserve"> relative statistical uncertainty, as calculated by MCNP. </w:t>
       </w:r>
@@ -713,7 +711,10 @@
         <w:t>matrix</w:t>
       </w:r>
       <w:r>
-        <w:t xml:space="preserve"> variables. When such an operation is performed, the resulting ADDER-generated MCNP inputs feature rotation matrices that are not consistent with the desired angles. The issue arose from the difference in the format of rotation matrix that the neutron transport software MCNP implements with respect to ADDER. As such, users that think they are rotating a component by a certain angle may end up with a rotation that is significantly different in the simulation. Such a behavior may lead to calculations failing and/or significantly incorrect results. </w:t>
+        <w:t xml:space="preserve"> variables. When such an operation is performed, the resulting ADDER-generated MCNP inputs feature rotation matrices that are not consistent with the desired angles. The issue arose from the difference in the format of rotation matrix that the neutron transport software MCNP implements with respect to ADDER. As such, users that think they are rotating a component by a certain angle may end up with a rotation that is significantly different in the simulation. Such a behavior may lead </w:t>
+      </w:r>
+      <w:r>
+        <w:t xml:space="preserve">to calculations failing and/or significantly incorrect results. </w:t>
       </w:r>
       <w:r>
         <w:rPr>
@@ -728,7 +729,15 @@
           <w:rFonts w:ascii="Calibri" w:hAnsi="Calibri" w:cs="Calibri"/>
           <w:color w:val="000000"/>
         </w:rPr>
-        <w:t>the [[</w:t>
+        <w:t xml:space="preserve">the </w:t>
+      </w:r>
+      <w:r>
+        <w:rPr>
+          <w:rFonts w:ascii="Calibri" w:hAnsi="Calibri" w:cs="Calibri"/>
+          <w:color w:val="000000"/>
+        </w:rPr>
+        <w:lastRenderedPageBreak/>
+        <w:t>[[</w:t>
       </w:r>
       <w:proofErr w:type="gramEnd"/>
       <w:r>
@@ -751,24 +760,350 @@
     <w:p>
       <w:pPr>
         <w:rPr>
-          <w:highlight w:val="yellow"/>
-        </w:rPr>
-      </w:pPr>
-      <w:r>
-        <w:rPr>
-          <w:b/>
-          <w:bCs/>
-        </w:rPr>
-        <w:t xml:space="preserve">How to avoid the issue pending corrective action: </w:t>
-      </w:r>
-      <w:r>
-        <w:rPr>
           <w:rFonts w:ascii="Calibri" w:hAnsi="Calibri" w:cs="Calibri"/>
           <w:color w:val="000000"/>
         </w:rPr>
+      </w:pPr>
+      <w:r>
+        <w:rPr>
+          <w:b/>
+          <w:bCs/>
+        </w:rPr>
+        <w:t xml:space="preserve">How to avoid the issue pending corrective action: </w:t>
+      </w:r>
+      <w:r>
+        <w:rPr>
+          <w:rFonts w:ascii="Calibri" w:hAnsi="Calibri" w:cs="Calibri"/>
+          <w:color w:val="000000"/>
+        </w:rPr>
         <w:t>If performing a rotation can't be avoided in the model, users should reach out to the developers (sending an email to adder@anl.gov) to identify alternative incorrect rotation angles and/or matrices that would produce the right tr card and, as such, the right orientation of the components in the ADDER-generated MCNP inputs.</w:t>
       </w:r>
     </w:p>
+    <w:p>
+      <w:pPr>
+        <w:rPr>
+          <w:rFonts w:ascii="Calibri" w:hAnsi="Calibri" w:cs="Calibri"/>
+          <w:color w:val="000000"/>
+        </w:rPr>
+      </w:pPr>
+    </w:p>
+    <w:p>
+      <w:pPr>
+        <w:pStyle w:val="Heading1"/>
+        <w:numPr>
+          <w:ilvl w:val="0"/>
+          <w:numId w:val="1"/>
+        </w:numPr>
+      </w:pPr>
+      <w:r>
+        <w:t>ADDER exits with an error when neutronics MCNP models includes FM cards attenuators</w:t>
+      </w:r>
+    </w:p>
+    <w:p>
+      <w:r>
+        <w:rPr>
+          <w:b/>
+          <w:bCs/>
+        </w:rPr>
+        <w:t>Type:</w:t>
+      </w:r>
+      <w:r>
+        <w:t xml:space="preserve"> error</w:t>
+      </w:r>
+    </w:p>
+    <w:p>
+      <w:pPr>
+        <w:rPr>
+          <w:b/>
+          <w:bCs/>
+        </w:rPr>
+      </w:pPr>
+      <w:r>
+        <w:rPr>
+          <w:b/>
+          <w:bCs/>
+        </w:rPr>
+        <w:t>Description:</w:t>
+      </w:r>
+      <w:r>
+        <w:rPr>
+          <w:b/>
+          <w:bCs/>
+        </w:rPr>
+        <w:t xml:space="preserve"> </w:t>
+      </w:r>
+      <w:r>
+        <w:t xml:space="preserve">ADDER incorrectly processes MCNP input files that have any FM cards using attenuator sets. The incorrect processing will cause ADDER to crash. This is not the case </w:t>
+      </w:r>
+      <w:proofErr w:type="gramStart"/>
+      <w:r>
+        <w:t>of</w:t>
+      </w:r>
+      <w:proofErr w:type="gramEnd"/>
+      <w:r>
+        <w:t xml:space="preserve"> the FM card using the multiplier set, which is handled properly by ADDER.</w:t>
+      </w:r>
+    </w:p>
+    <w:p>
+      <w:r>
+        <w:rPr>
+          <w:b/>
+          <w:bCs/>
+        </w:rPr>
+        <w:t>How to avoid the issue pending corrective action:</w:t>
+      </w:r>
+      <w:r>
+        <w:rPr>
+          <w:b/>
+          <w:bCs/>
+        </w:rPr>
+        <w:t xml:space="preserve"> </w:t>
+      </w:r>
+      <w:r>
+        <w:t>Users are advised to avoid using the attenuator set in the MCNP input file. If the calculation of the attenuator factor is necessary for the purpose of the analysis, users should include other tallies to calculate the attenuator factor in a separate post-processing phase. Further information and guidance will be provided in the future, after further investigation and modification by the software engineers.</w:t>
+      </w:r>
+    </w:p>
+    <w:p/>
+    <w:p>
+      <w:pPr>
+        <w:pStyle w:val="Heading1"/>
+        <w:numPr>
+          <w:ilvl w:val="0"/>
+          <w:numId w:val="1"/>
+        </w:numPr>
+      </w:pPr>
+      <w:r>
+        <w:t xml:space="preserve">Critical search algorithm fails with too few active </w:t>
+      </w:r>
+      <w:proofErr w:type="spellStart"/>
+      <w:r>
+        <w:t>kcode</w:t>
+      </w:r>
+      <w:proofErr w:type="spellEnd"/>
+      <w:r>
+        <w:t xml:space="preserve"> cycles</w:t>
+      </w:r>
+    </w:p>
+    <w:p>
+      <w:r>
+        <w:rPr>
+          <w:b/>
+          <w:bCs/>
+        </w:rPr>
+        <w:t>Type:</w:t>
+      </w:r>
+      <w:r>
+        <w:t xml:space="preserve"> error</w:t>
+      </w:r>
+    </w:p>
+    <w:p>
+      <w:pPr>
+        <w:rPr>
+          <w:b/>
+          <w:bCs/>
+        </w:rPr>
+      </w:pPr>
+      <w:r>
+        <w:rPr>
+          <w:b/>
+          <w:bCs/>
+        </w:rPr>
+        <w:t>Description:</w:t>
+      </w:r>
+      <w:r>
+        <w:rPr>
+          <w:b/>
+          <w:bCs/>
+        </w:rPr>
+        <w:t xml:space="preserve"> </w:t>
+      </w:r>
+      <w:r>
+        <w:t>The criticality search operation of ADDER can fail or return nonsensical values if not enough active cycles are run in the neutronics solver MCNP. ADDER automatically calculates the number of active cycles using  a combination of the parameters set in the [[[</w:t>
+      </w:r>
+      <w:proofErr w:type="spellStart"/>
+      <w:r>
+        <w:t>geometry_search</w:t>
+      </w:r>
+      <w:proofErr w:type="spellEnd"/>
+      <w:r>
+        <w:t>]]] subsubsection in the ADDER input, and the neutron statistics set in the KCODE card of the original MCNP input file (cycles, neutron histories per cycle). In some cases</w:t>
+      </w:r>
+      <w:r>
+        <w:t>,</w:t>
+      </w:r>
+      <w:r>
+        <w:t xml:space="preserve"> the calculated number of active cycles is so low that MCNP will not return a  combined collision/absorption/track-length keff, which ADDER requires to successfully process neutronics calculations.</w:t>
+      </w:r>
+    </w:p>
+    <w:p>
+      <w:r>
+        <w:rPr>
+          <w:b/>
+          <w:bCs/>
+        </w:rPr>
+        <w:t>How to avoid the issue pending corrective action:</w:t>
+      </w:r>
+      <w:r>
+        <w:rPr>
+          <w:b/>
+          <w:bCs/>
+        </w:rPr>
+        <w:t xml:space="preserve"> </w:t>
+      </w:r>
+      <w:r>
+        <w:t>If encountered, users may be able to avoid this issue by iteratively decreasing the ‘</w:t>
+      </w:r>
+      <w:proofErr w:type="spellStart"/>
+      <w:r>
+        <w:t>uncertainty_fraction</w:t>
+      </w:r>
+      <w:proofErr w:type="spellEnd"/>
+      <w:r>
+        <w:t>’ parameter in the [[[</w:t>
+      </w:r>
+      <w:proofErr w:type="spellStart"/>
+      <w:r>
+        <w:t>geometry_search</w:t>
+      </w:r>
+      <w:proofErr w:type="spellEnd"/>
+      <w:r>
+        <w:t>]]] subsubsection until ADDER returns sensical values for keff during the criticality search operation. Further information and guidance will be provided in the future, after further investigation and modification by the software engineers.</w:t>
+      </w:r>
+    </w:p>
+    <w:p/>
+    <w:p>
+      <w:pPr>
+        <w:pStyle w:val="Heading1"/>
+        <w:numPr>
+          <w:ilvl w:val="0"/>
+          <w:numId w:val="1"/>
+        </w:numPr>
+      </w:pPr>
+      <w:r>
+        <w:lastRenderedPageBreak/>
+        <w:t xml:space="preserve">Critical search algorithm fails with too few active </w:t>
+      </w:r>
+      <w:proofErr w:type="spellStart"/>
+      <w:r>
+        <w:t>kcode</w:t>
+      </w:r>
+      <w:proofErr w:type="spellEnd"/>
+      <w:r>
+        <w:t xml:space="preserve"> cycles</w:t>
+      </w:r>
+    </w:p>
+    <w:p>
+      <w:r>
+        <w:rPr>
+          <w:b/>
+          <w:bCs/>
+        </w:rPr>
+        <w:t>Type:</w:t>
+      </w:r>
+      <w:r>
+        <w:t xml:space="preserve"> error</w:t>
+      </w:r>
+    </w:p>
+    <w:p>
+      <w:pPr>
+        <w:autoSpaceDE w:val="0"/>
+        <w:autoSpaceDN w:val="0"/>
+        <w:adjustRightInd w:val="0"/>
+        <w:spacing w:after="0" w:line="240" w:lineRule="auto"/>
+        <w:jc w:val="both"/>
+      </w:pPr>
+      <w:r>
+        <w:rPr>
+          <w:b/>
+          <w:bCs/>
+        </w:rPr>
+        <w:t>Description:</w:t>
+      </w:r>
+      <w:r>
+        <w:rPr>
+          <w:b/>
+          <w:bCs/>
+        </w:rPr>
+        <w:t xml:space="preserve"> </w:t>
+      </w:r>
+      <w:r>
+        <w:t>In certain cases, ADDER exits with an error (“</w:t>
+      </w:r>
+      <w:r>
+        <w:rPr>
+          <w:i/>
+          <w:iCs/>
+        </w:rPr>
+        <w:t>Either a power history is used on a fissile-free system (keff = 0) or the recoverable energy from fission contains a floating-point error.”)</w:t>
+      </w:r>
+      <w:r>
+        <w:t xml:space="preserve"> due to the average recoverable energy (</w:t>
+      </w:r>
+      <w:proofErr w:type="spellStart"/>
+      <w:r>
+        <w:t>Q_rec</w:t>
+      </w:r>
+      <w:proofErr w:type="spellEnd"/>
+      <w:r>
+        <w:t xml:space="preserve">) for the system being computed by the software as 0.0. This error ends the ADDER depletion calculation for systems that are known to have fissionable regions and – hence – for which a </w:t>
+      </w:r>
+      <w:proofErr w:type="spellStart"/>
+      <w:r>
+        <w:t>Q_rec</w:t>
+      </w:r>
+      <w:proofErr w:type="spellEnd"/>
+      <w:r>
+        <w:t xml:space="preserve"> value should in principle be computable. It often occurs in simulation with low statistics, which can be executed by the users and contributors in quick simplified test examples and/or support the development and the debugging of the software. </w:t>
+      </w:r>
+    </w:p>
+    <w:p>
+      <w:pPr>
+        <w:autoSpaceDE w:val="0"/>
+        <w:autoSpaceDN w:val="0"/>
+        <w:adjustRightInd w:val="0"/>
+        <w:spacing w:after="0" w:line="240" w:lineRule="auto"/>
+        <w:jc w:val="both"/>
+      </w:pPr>
+    </w:p>
+    <w:p>
+      <w:pPr>
+        <w:autoSpaceDE w:val="0"/>
+        <w:autoSpaceDN w:val="0"/>
+        <w:adjustRightInd w:val="0"/>
+        <w:spacing w:after="0" w:line="240" w:lineRule="auto"/>
+        <w:jc w:val="both"/>
+        <w:rPr>
+          <w:rFonts w:ascii="Calibri" w:eastAsia="Aptos" w:hAnsi="Calibri" w:cs="Calibri"/>
+          <w:color w:val="000000"/>
+          <w:kern w:val="2"/>
+          <w14:ligatures w14:val="standardContextual"/>
+        </w:rPr>
+      </w:pPr>
+      <w:r>
+        <w:rPr>
+          <w:b/>
+          <w:bCs/>
+        </w:rPr>
+        <w:t>How to avoid the issue pending corrective action:</w:t>
+      </w:r>
+      <w:r>
+        <w:rPr>
+          <w:b/>
+          <w:bCs/>
+        </w:rPr>
+        <w:t xml:space="preserve"> </w:t>
+      </w:r>
+      <w:r>
+        <w:rPr>
+          <w:rFonts w:ascii="Calibri" w:eastAsia="Aptos" w:hAnsi="Calibri" w:cs="Calibri"/>
+          <w:kern w:val="2"/>
+          <w14:ligatures w14:val="standardContextual"/>
+        </w:rPr>
+        <w:t xml:space="preserve">If the error is incurred, users and contributors are advised to increase the neutron statistics of the problem and/or modify the model using a more realistic geometry. Further information and guidance will be provided in the future, after further investigation and modification by the software engineers. </w:t>
+      </w:r>
+    </w:p>
+    <w:p/>
+    <w:p/>
     <w:sectPr>
       <w:pgSz w:w="12240" w:h="15840"/>
       <w:pgMar w:top="1440" w:right="1440" w:bottom="1440" w:left="1440" w:header="720" w:footer="720" w:gutter="0"/>
@@ -780,11 +1115,11 @@
 </file>
 
 <file path=word/numbering.xml><?xml version="1.0" encoding="utf-8"?>
-<w:numbering xmlns:wpc="http://schemas.microsoft.com/office/word/2010/wordprocessingCanvas" xmlns:cx="http://schemas.microsoft.com/office/drawing/2014/chartex" xmlns:cx1="http://schemas.microsoft.com/office/drawing/2015/9/8/chartex" xmlns:cx2="http://schemas.microsoft.com/office/drawing/2015/10/21/chartex" xmlns:cx3="http://schemas.microsoft.com/office/drawing/2016/5/9/chartex" xmlns:cx4="http://schemas.microsoft.com/office/drawing/2016/5/10/chartex" xmlns:cx5="http://schemas.microsoft.com/office/drawing/2016/5/11/chartex" xmlns:cx6="http://schemas.microsoft.com/office/drawing/2016/5/12/chartex" xmlns:cx7="http://schemas.microsoft.com/office/drawing/2016/5/13/chartex" xmlns:cx8="http://schemas.microsoft.com/office/drawing/2016/5/14/chartex" xmlns:mc="http://schemas.openxmlformats.org/markup-compatibility/2006" xmlns:aink="http://schemas.microsoft.com/office/drawing/2016/ink" xmlns:am3d="http://schemas.microsoft.com/office/drawing/2017/model3d" xmlns:o="urn:schemas-microsoft-com:office:office" xmlns:oel="http://schemas.microsoft.com/office/2019/extlst" xmlns:r="http://schemas.openxmlformats.org/officeDocument/2006/relationships" xmlns:m="http://schemas.openxmlformats.org/officeDocument/2006/math" xmlns:v="urn:schemas-microsoft-com:vml" xmlns:wp14="http://schemas.microsoft.com/office/word/2010/wordprocessingDrawing" xmlns:wp="http://schemas.openxmlformats.org/drawingml/2006/wordprocessingDrawing" xmlns:w10="urn:schemas-microsoft-com:office:word" xmlns:w="http://schemas.openxmlformats.org/wordprocessingml/2006/main" xmlns:w14="http://schemas.microsoft.com/office/word/2010/wordml" xmlns:w15="http://schemas.microsoft.com/office/word/2012/wordml" xmlns:w16cex="http://schemas.microsoft.com/office/word/2018/wordml/cex" xmlns:w16cid="http://schemas.microsoft.com/office/word/2016/wordml/cid" xmlns:w16="http://schemas.microsoft.com/office/word/2018/wordml" xmlns:w16sdtdh="http://schemas.microsoft.com/office/word/2020/wordml/sdtdatahash" xmlns:w16se="http://schemas.microsoft.com/office/word/2015/wordml/symex" xmlns:wpg="http://schemas.microsoft.com/office/word/2010/wordprocessingGroup" xmlns:wpi="http://schemas.microsoft.com/office/word/2010/wordprocessingInk" xmlns:wne="http://schemas.microsoft.com/office/word/2006/wordml" xmlns:wps="http://schemas.microsoft.com/office/word/2010/wordprocessingShape" mc:Ignorable="w14 w15 w16se w16cid w16 w16cex w16sdtdh wp14">
+<w:numbering xmlns:wpc="http://schemas.microsoft.com/office/word/2010/wordprocessingCanvas" xmlns:cx="http://schemas.microsoft.com/office/drawing/2014/chartex" xmlns:cx1="http://schemas.microsoft.com/office/drawing/2015/9/8/chartex" xmlns:cx2="http://schemas.microsoft.com/office/drawing/2015/10/21/chartex" xmlns:cx3="http://schemas.microsoft.com/office/drawing/2016/5/9/chartex" xmlns:cx4="http://schemas.microsoft.com/office/drawing/2016/5/10/chartex" xmlns:cx5="http://schemas.microsoft.com/office/drawing/2016/5/11/chartex" xmlns:cx6="http://schemas.microsoft.com/office/drawing/2016/5/12/chartex" xmlns:cx7="http://schemas.microsoft.com/office/drawing/2016/5/13/chartex" xmlns:cx8="http://schemas.microsoft.com/office/drawing/2016/5/14/chartex" xmlns:mc="http://schemas.openxmlformats.org/markup-compatibility/2006" xmlns:aink="http://schemas.microsoft.com/office/drawing/2016/ink" xmlns:am3d="http://schemas.microsoft.com/office/drawing/2017/model3d" xmlns:o="urn:schemas-microsoft-com:office:office" xmlns:oel="http://schemas.microsoft.com/office/2019/extlst" xmlns:r="http://schemas.openxmlformats.org/officeDocument/2006/relationships" xmlns:m="http://schemas.openxmlformats.org/officeDocument/2006/math" xmlns:v="urn:schemas-microsoft-com:vml" xmlns:wp14="http://schemas.microsoft.com/office/word/2010/wordprocessingDrawing" xmlns:wp="http://schemas.openxmlformats.org/drawingml/2006/wordprocessingDrawing" xmlns:w10="urn:schemas-microsoft-com:office:word" xmlns:w="http://schemas.openxmlformats.org/wordprocessingml/2006/main" xmlns:w14="http://schemas.microsoft.com/office/word/2010/wordml" xmlns:w15="http://schemas.microsoft.com/office/word/2012/wordml" xmlns:w16cex="http://schemas.microsoft.com/office/word/2018/wordml/cex" xmlns:w16cid="http://schemas.microsoft.com/office/word/2016/wordml/cid" xmlns:w16="http://schemas.microsoft.com/office/word/2018/wordml" xmlns:w16du="http://schemas.microsoft.com/office/word/2023/wordml/word16du" xmlns:w16sdtdh="http://schemas.microsoft.com/office/word/2020/wordml/sdtdatahash" xmlns:w16se="http://schemas.microsoft.com/office/word/2015/wordml/symex" xmlns:wpg="http://schemas.microsoft.com/office/word/2010/wordprocessingGroup" xmlns:wpi="http://schemas.microsoft.com/office/word/2010/wordprocessingInk" xmlns:wne="http://schemas.microsoft.com/office/word/2006/wordml" xmlns:wps="http://schemas.microsoft.com/office/word/2010/wordprocessingShape" mc:Ignorable="w14 w15 w16se w16cid w16 w16cex w16sdtdh w16du wp14">
   <w:abstractNum w:abstractNumId="0" w15:restartNumberingAfterBreak="0">
     <w:nsid w:val="227B05C2"/>
     <w:multiLevelType w:val="hybridMultilevel"/>
-    <w:tmpl w:val="479C7D56"/>
+    <w:tmpl w:val="74648ABC"/>
     <w:lvl w:ilvl="0" w:tplc="0409000F">
       <w:start w:val="1"/>
       <w:numFmt w:val="decimal"/>
@@ -871,6 +1206,95 @@
     </w:lvl>
   </w:abstractNum>
   <w:abstractNum w:abstractNumId="1" w15:restartNumberingAfterBreak="0">
+    <w:nsid w:val="32D316F6"/>
+    <w:multiLevelType w:val="hybridMultilevel"/>
+    <w:tmpl w:val="C36A7022"/>
+    <w:lvl w:ilvl="0" w:tplc="FFFFFFFF">
+      <w:start w:val="1"/>
+      <w:numFmt w:val="decimal"/>
+      <w:lvlText w:val="%1."/>
+      <w:lvlJc w:val="left"/>
+      <w:pPr>
+        <w:ind w:left="720" w:hanging="360"/>
+      </w:pPr>
+      <w:rPr>
+        <w:rFonts w:hint="default"/>
+      </w:rPr>
+    </w:lvl>
+    <w:lvl w:ilvl="1" w:tplc="FFFFFFFF" w:tentative="1">
+      <w:start w:val="1"/>
+      <w:numFmt w:val="lowerLetter"/>
+      <w:lvlText w:val="%2."/>
+      <w:lvlJc w:val="left"/>
+      <w:pPr>
+        <w:ind w:left="1440" w:hanging="360"/>
+      </w:pPr>
+    </w:lvl>
+    <w:lvl w:ilvl="2" w:tplc="FFFFFFFF" w:tentative="1">
+      <w:start w:val="1"/>
+      <w:numFmt w:val="lowerRoman"/>
+      <w:lvlText w:val="%3."/>
+      <w:lvlJc w:val="right"/>
+      <w:pPr>
+        <w:ind w:left="2160" w:hanging="180"/>
+      </w:pPr>
+    </w:lvl>
+    <w:lvl w:ilvl="3" w:tplc="FFFFFFFF" w:tentative="1">
+      <w:start w:val="1"/>
+      <w:numFmt w:val="decimal"/>
+      <w:lvlText w:val="%4."/>
+      <w:lvlJc w:val="left"/>
+      <w:pPr>
+        <w:ind w:left="2880" w:hanging="360"/>
+      </w:pPr>
+    </w:lvl>
+    <w:lvl w:ilvl="4" w:tplc="FFFFFFFF" w:tentative="1">
+      <w:start w:val="1"/>
+      <w:numFmt w:val="lowerLetter"/>
+      <w:lvlText w:val="%5."/>
+      <w:lvlJc w:val="left"/>
+      <w:pPr>
+        <w:ind w:left="3600" w:hanging="360"/>
+      </w:pPr>
+    </w:lvl>
+    <w:lvl w:ilvl="5" w:tplc="FFFFFFFF" w:tentative="1">
+      <w:start w:val="1"/>
+      <w:numFmt w:val="lowerRoman"/>
+      <w:lvlText w:val="%6."/>
+      <w:lvlJc w:val="right"/>
+      <w:pPr>
+        <w:ind w:left="4320" w:hanging="180"/>
+      </w:pPr>
+    </w:lvl>
+    <w:lvl w:ilvl="6" w:tplc="FFFFFFFF" w:tentative="1">
+      <w:start w:val="1"/>
+      <w:numFmt w:val="decimal"/>
+      <w:lvlText w:val="%7."/>
+      <w:lvlJc w:val="left"/>
+      <w:pPr>
+        <w:ind w:left="5040" w:hanging="360"/>
+      </w:pPr>
+    </w:lvl>
+    <w:lvl w:ilvl="7" w:tplc="FFFFFFFF" w:tentative="1">
+      <w:start w:val="1"/>
+      <w:numFmt w:val="lowerLetter"/>
+      <w:lvlText w:val="%8."/>
+      <w:lvlJc w:val="left"/>
+      <w:pPr>
+        <w:ind w:left="5760" w:hanging="360"/>
+      </w:pPr>
+    </w:lvl>
+    <w:lvl w:ilvl="8" w:tplc="FFFFFFFF" w:tentative="1">
+      <w:start w:val="1"/>
+      <w:numFmt w:val="lowerRoman"/>
+      <w:lvlText w:val="%9."/>
+      <w:lvlJc w:val="right"/>
+      <w:pPr>
+        <w:ind w:left="6480" w:hanging="180"/>
+      </w:pPr>
+    </w:lvl>
+  </w:abstractNum>
+  <w:abstractNum w:abstractNumId="2" w15:restartNumberingAfterBreak="0">
     <w:nsid w:val="54EC2C3F"/>
     <w:multiLevelType w:val="hybridMultilevel"/>
     <w:tmpl w:val="369203B8"/>
@@ -987,22 +1411,16 @@
     <w:abstractNumId w:val="0"/>
   </w:num>
   <w:num w:numId="2" w16cid:durableId="520627949">
+    <w:abstractNumId w:val="2"/>
+  </w:num>
+  <w:num w:numId="3" w16cid:durableId="182088718">
     <w:abstractNumId w:val="1"/>
-    <w:lvlOverride w:ilvl="0"/>
-    <w:lvlOverride w:ilvl="1"/>
-    <w:lvlOverride w:ilvl="2"/>
-    <w:lvlOverride w:ilvl="3"/>
-    <w:lvlOverride w:ilvl="4"/>
-    <w:lvlOverride w:ilvl="5"/>
-    <w:lvlOverride w:ilvl="6"/>
-    <w:lvlOverride w:ilvl="7"/>
-    <w:lvlOverride w:ilvl="8"/>
   </w:num>
 </w:numbering>
 </file>
 
 <file path=word/styles.xml><?xml version="1.0" encoding="utf-8"?>
-<w:styles xmlns:mc="http://schemas.openxmlformats.org/markup-compatibility/2006" xmlns:r="http://schemas.openxmlformats.org/officeDocument/2006/relationships" xmlns:w="http://schemas.openxmlformats.org/wordprocessingml/2006/main" xmlns:w14="http://schemas.microsoft.com/office/word/2010/wordml" xmlns:w15="http://schemas.microsoft.com/office/word/2012/wordml" xmlns:w16cex="http://schemas.microsoft.com/office/word/2018/wordml/cex" xmlns:w16cid="http://schemas.microsoft.com/office/word/2016/wordml/cid" xmlns:w16="http://schemas.microsoft.com/office/word/2018/wordml" xmlns:w16sdtdh="http://schemas.microsoft.com/office/word/2020/wordml/sdtdatahash" xmlns:w16se="http://schemas.microsoft.com/office/word/2015/wordml/symex" mc:Ignorable="w14 w15 w16se w16cid w16 w16cex w16sdtdh">
+<w:styles xmlns:mc="http://schemas.openxmlformats.org/markup-compatibility/2006" xmlns:r="http://schemas.openxmlformats.org/officeDocument/2006/relationships" xmlns:w="http://schemas.openxmlformats.org/wordprocessingml/2006/main" xmlns:w14="http://schemas.microsoft.com/office/word/2010/wordml" xmlns:w15="http://schemas.microsoft.com/office/word/2012/wordml" xmlns:w16cex="http://schemas.microsoft.com/office/word/2018/wordml/cex" xmlns:w16cid="http://schemas.microsoft.com/office/word/2016/wordml/cid" xmlns:w16="http://schemas.microsoft.com/office/word/2018/wordml" xmlns:w16du="http://schemas.microsoft.com/office/word/2023/wordml/word16du" xmlns:w16sdtdh="http://schemas.microsoft.com/office/word/2020/wordml/sdtdatahash" xmlns:w16se="http://schemas.microsoft.com/office/word/2015/wordml/symex" mc:Ignorable="w14 w15 w16se w16cid w16 w16cex w16sdtdh w16du">
   <w:docDefaults>
     <w:rPrDefault>
       <w:rPr>

</xml_diff>